<commit_message>
Actualizando linea de base 01
</commit_message>
<xml_diff>
--- a/lineas_base/linea_base_1/SEVENDE_RDS.docx
+++ b/lineas_base/linea_base_1/SEVENDE_RDS.docx
@@ -136,22 +136,12 @@
       </w:pPr>
       <w:r>
         <w:rPr>
-          <w:rFonts w:ascii="Times New Roman" w:cs="Times New Roman" w:eastAsia="Times New Roman" w:hAnsi="Times New Roman"/>
           <w:b w:val="1"/>
           <w:sz w:val="48"/>
           <w:szCs w:val="48"/>
           <w:rtl w:val="0"/>
         </w:rPr>
-        <w:t xml:space="preserve">Proyecto </w:t>
-      </w:r>
-      <w:r>
-        <w:rPr>
-          <w:b w:val="1"/>
-          <w:sz w:val="48"/>
-          <w:szCs w:val="48"/>
-          <w:rtl w:val="0"/>
-        </w:rPr>
-        <w:t xml:space="preserve">SEVENDE</w:t>
+        <w:t xml:space="preserve">SevenDe</w:t>
       </w:r>
       <w:r>
         <w:rPr>
@@ -466,27 +456,14 @@
             </w:pPr>
             <w:r>
               <w:rPr>
-                <w:rFonts w:ascii="Times New Roman" w:cs="Times New Roman" w:eastAsia="Times New Roman" w:hAnsi="Times New Roman"/>
-                <w:sz w:val="24"/>
-                <w:szCs w:val="24"/>
                 <w:rtl w:val="0"/>
               </w:rPr>
-              <w:t xml:space="preserve">10/</w:t>
+              <w:t xml:space="preserve">11/10/2024</w:t>
             </w:r>
             <w:r>
               <w:rPr>
                 <w:rtl w:val="0"/>
               </w:rPr>
-              <w:t xml:space="preserve">11</w:t>
-            </w:r>
-            <w:r>
-              <w:rPr>
-                <w:rFonts w:ascii="Times New Roman" w:cs="Times New Roman" w:eastAsia="Times New Roman" w:hAnsi="Times New Roman"/>
-                <w:sz w:val="24"/>
-                <w:szCs w:val="24"/>
-                <w:rtl w:val="0"/>
-              </w:rPr>
-              <w:t xml:space="preserve">/2024</w:t>
             </w:r>
           </w:p>
         </w:tc>
@@ -585,7 +562,7 @@
               <w:rPr>
                 <w:rtl w:val="0"/>
               </w:rPr>
-              <w:t xml:space="preserve">Milagros Jesus Reyes Espinoza</w:t>
+              <w:t xml:space="preserve">Reyes Espinoza Milagros Jesús</w:t>
             </w:r>
             <w:r>
               <w:rPr>
@@ -616,12 +593,19 @@
               <w:widowControl w:val="0"/>
               <w:spacing w:after="0" w:before="0" w:line="240" w:lineRule="auto"/>
               <w:ind w:left="-141.73228346456688" w:firstLine="0"/>
+              <w:jc w:val="center"/>
               <w:rPr>
                 <w:rFonts w:ascii="Times New Roman" w:cs="Times New Roman" w:eastAsia="Times New Roman" w:hAnsi="Times New Roman"/>
                 <w:sz w:val="24"/>
                 <w:szCs w:val="24"/>
               </w:rPr>
             </w:pPr>
+            <w:r>
+              <w:rPr>
+                <w:rtl w:val="0"/>
+              </w:rPr>
+              <w:t xml:space="preserve">11/10/2024</w:t>
+            </w:r>
             <w:r>
               <w:rPr>
                 <w:rtl w:val="0"/>
@@ -645,12 +629,19 @@
               <w:widowControl w:val="0"/>
               <w:spacing w:after="0" w:before="0" w:line="240" w:lineRule="auto"/>
               <w:ind w:firstLine="0"/>
+              <w:jc w:val="center"/>
               <w:rPr>
                 <w:rFonts w:ascii="Times New Roman" w:cs="Times New Roman" w:eastAsia="Times New Roman" w:hAnsi="Times New Roman"/>
                 <w:sz w:val="24"/>
                 <w:szCs w:val="24"/>
               </w:rPr>
             </w:pPr>
+            <w:r>
+              <w:rPr>
+                <w:rtl w:val="0"/>
+              </w:rPr>
+              <w:t xml:space="preserve">1.0</w:t>
+            </w:r>
             <w:r>
               <w:rPr>
                 <w:rtl w:val="0"/>
@@ -674,12 +665,19 @@
               <w:widowControl w:val="0"/>
               <w:spacing w:after="0" w:before="0" w:line="240" w:lineRule="auto"/>
               <w:ind w:left="0" w:firstLine="0"/>
+              <w:jc w:val="center"/>
               <w:rPr>
                 <w:rFonts w:ascii="Times New Roman" w:cs="Times New Roman" w:eastAsia="Times New Roman" w:hAnsi="Times New Roman"/>
                 <w:sz w:val="24"/>
                 <w:szCs w:val="24"/>
               </w:rPr>
             </w:pPr>
+            <w:r>
+              <w:rPr>
+                <w:rtl w:val="0"/>
+              </w:rPr>
+              <w:t xml:space="preserve">Completar estado</w:t>
+            </w:r>
             <w:r>
               <w:rPr>
                 <w:rtl w:val="0"/>
@@ -703,16 +701,14 @@
               <w:widowControl w:val="0"/>
               <w:spacing w:after="0" w:before="0" w:line="240" w:lineRule="auto"/>
               <w:ind w:left="0" w:firstLine="0"/>
-              <w:rPr>
-                <w:rFonts w:ascii="Times New Roman" w:cs="Times New Roman" w:eastAsia="Times New Roman" w:hAnsi="Times New Roman"/>
-                <w:sz w:val="24"/>
-                <w:szCs w:val="24"/>
-              </w:rPr>
+              <w:jc w:val="center"/>
+              <w:rPr/>
             </w:pPr>
             <w:r>
               <w:rPr>
                 <w:rtl w:val="0"/>
               </w:rPr>
+              <w:t xml:space="preserve">Torres Mariluz Josué Armando</w:t>
             </w:r>
           </w:p>
         </w:tc>
@@ -738,6 +734,7 @@
               <w:widowControl w:val="0"/>
               <w:spacing w:after="0" w:before="0" w:line="240" w:lineRule="auto"/>
               <w:ind w:left="-141.73228346456688" w:firstLine="0"/>
+              <w:jc w:val="center"/>
               <w:rPr>
                 <w:rFonts w:ascii="Times New Roman" w:cs="Times New Roman" w:eastAsia="Times New Roman" w:hAnsi="Times New Roman"/>
                 <w:sz w:val="24"/>
@@ -767,6 +764,7 @@
               <w:widowControl w:val="0"/>
               <w:spacing w:after="0" w:before="0" w:line="240" w:lineRule="auto"/>
               <w:ind w:firstLine="0"/>
+              <w:jc w:val="center"/>
               <w:rPr>
                 <w:rFonts w:ascii="Times New Roman" w:cs="Times New Roman" w:eastAsia="Times New Roman" w:hAnsi="Times New Roman"/>
                 <w:sz w:val="24"/>
@@ -796,6 +794,7 @@
               <w:widowControl w:val="0"/>
               <w:spacing w:after="0" w:before="0" w:line="240" w:lineRule="auto"/>
               <w:ind w:left="0" w:firstLine="0"/>
+              <w:jc w:val="center"/>
               <w:rPr>
                 <w:rFonts w:ascii="Times New Roman" w:cs="Times New Roman" w:eastAsia="Times New Roman" w:hAnsi="Times New Roman"/>
                 <w:sz w:val="24"/>
@@ -825,6 +824,7 @@
               <w:widowControl w:val="0"/>
               <w:spacing w:after="0" w:before="0" w:line="240" w:lineRule="auto"/>
               <w:ind w:left="0" w:firstLine="0"/>
+              <w:jc w:val="center"/>
               <w:rPr>
                 <w:rFonts w:ascii="Times New Roman" w:cs="Times New Roman" w:eastAsia="Times New Roman" w:hAnsi="Times New Roman"/>
                 <w:sz w:val="24"/>
@@ -860,6 +860,7 @@
               <w:widowControl w:val="0"/>
               <w:spacing w:after="0" w:before="0" w:line="240" w:lineRule="auto"/>
               <w:ind w:left="-141.73228346456688" w:firstLine="0"/>
+              <w:jc w:val="center"/>
               <w:rPr>
                 <w:rFonts w:ascii="Times New Roman" w:cs="Times New Roman" w:eastAsia="Times New Roman" w:hAnsi="Times New Roman"/>
                 <w:sz w:val="24"/>
@@ -889,6 +890,7 @@
               <w:widowControl w:val="0"/>
               <w:spacing w:after="0" w:before="0" w:line="240" w:lineRule="auto"/>
               <w:ind w:firstLine="0"/>
+              <w:jc w:val="center"/>
               <w:rPr>
                 <w:rFonts w:ascii="Times New Roman" w:cs="Times New Roman" w:eastAsia="Times New Roman" w:hAnsi="Times New Roman"/>
                 <w:sz w:val="24"/>
@@ -918,6 +920,7 @@
               <w:widowControl w:val="0"/>
               <w:spacing w:after="0" w:before="0" w:line="240" w:lineRule="auto"/>
               <w:ind w:left="0" w:firstLine="0"/>
+              <w:jc w:val="center"/>
               <w:rPr>
                 <w:rFonts w:ascii="Times New Roman" w:cs="Times New Roman" w:eastAsia="Times New Roman" w:hAnsi="Times New Roman"/>
                 <w:sz w:val="24"/>
@@ -947,6 +950,7 @@
               <w:widowControl w:val="0"/>
               <w:spacing w:after="0" w:before="0" w:line="240" w:lineRule="auto"/>
               <w:ind w:left="0" w:firstLine="0"/>
+              <w:jc w:val="center"/>
               <w:rPr>
                 <w:rFonts w:ascii="Times New Roman" w:cs="Times New Roman" w:eastAsia="Times New Roman" w:hAnsi="Times New Roman"/>
                 <w:sz w:val="24"/>
@@ -982,6 +986,7 @@
               <w:widowControl w:val="0"/>
               <w:spacing w:after="0" w:before="0" w:line="240" w:lineRule="auto"/>
               <w:ind w:left="-141.73228346456688" w:firstLine="0"/>
+              <w:jc w:val="center"/>
               <w:rPr>
                 <w:rFonts w:ascii="Times New Roman" w:cs="Times New Roman" w:eastAsia="Times New Roman" w:hAnsi="Times New Roman"/>
                 <w:sz w:val="24"/>
@@ -1011,6 +1016,7 @@
               <w:widowControl w:val="0"/>
               <w:spacing w:after="0" w:before="0" w:line="240" w:lineRule="auto"/>
               <w:ind w:firstLine="0"/>
+              <w:jc w:val="center"/>
               <w:rPr>
                 <w:rFonts w:ascii="Times New Roman" w:cs="Times New Roman" w:eastAsia="Times New Roman" w:hAnsi="Times New Roman"/>
                 <w:sz w:val="24"/>
@@ -1040,6 +1046,7 @@
               <w:widowControl w:val="0"/>
               <w:spacing w:after="0" w:before="0" w:line="240" w:lineRule="auto"/>
               <w:ind w:left="0" w:firstLine="0"/>
+              <w:jc w:val="center"/>
               <w:rPr>
                 <w:rFonts w:ascii="Times New Roman" w:cs="Times New Roman" w:eastAsia="Times New Roman" w:hAnsi="Times New Roman"/>
                 <w:sz w:val="24"/>
@@ -1069,6 +1076,7 @@
               <w:widowControl w:val="0"/>
               <w:spacing w:after="0" w:before="0" w:line="240" w:lineRule="auto"/>
               <w:ind w:left="0" w:firstLine="0"/>
+              <w:jc w:val="center"/>
               <w:rPr>
                 <w:rFonts w:ascii="Times New Roman" w:cs="Times New Roman" w:eastAsia="Times New Roman" w:hAnsi="Times New Roman"/>
                 <w:sz w:val="24"/>
@@ -1104,6 +1112,7 @@
               <w:widowControl w:val="0"/>
               <w:spacing w:after="0" w:before="0" w:line="240" w:lineRule="auto"/>
               <w:ind w:left="-141.73228346456688" w:firstLine="0"/>
+              <w:jc w:val="center"/>
               <w:rPr>
                 <w:rFonts w:ascii="Times New Roman" w:cs="Times New Roman" w:eastAsia="Times New Roman" w:hAnsi="Times New Roman"/>
                 <w:sz w:val="24"/>
@@ -1133,6 +1142,7 @@
               <w:widowControl w:val="0"/>
               <w:spacing w:after="0" w:before="0" w:line="240" w:lineRule="auto"/>
               <w:ind w:firstLine="0"/>
+              <w:jc w:val="center"/>
               <w:rPr>
                 <w:rFonts w:ascii="Times New Roman" w:cs="Times New Roman" w:eastAsia="Times New Roman" w:hAnsi="Times New Roman"/>
                 <w:sz w:val="24"/>
@@ -1162,6 +1172,7 @@
               <w:widowControl w:val="0"/>
               <w:spacing w:after="0" w:before="0" w:line="240" w:lineRule="auto"/>
               <w:ind w:left="0" w:firstLine="0"/>
+              <w:jc w:val="center"/>
               <w:rPr>
                 <w:rFonts w:ascii="Times New Roman" w:cs="Times New Roman" w:eastAsia="Times New Roman" w:hAnsi="Times New Roman"/>
                 <w:sz w:val="24"/>
@@ -1191,6 +1202,7 @@
               <w:widowControl w:val="0"/>
               <w:spacing w:after="0" w:before="0" w:line="240" w:lineRule="auto"/>
               <w:ind w:left="0" w:firstLine="0"/>
+              <w:jc w:val="center"/>
               <w:rPr>
                 <w:rFonts w:ascii="Times New Roman" w:cs="Times New Roman" w:eastAsia="Times New Roman" w:hAnsi="Times New Roman"/>
                 <w:sz w:val="24"/>
@@ -1226,6 +1238,7 @@
               <w:widowControl w:val="0"/>
               <w:spacing w:after="0" w:before="0" w:line="240" w:lineRule="auto"/>
               <w:ind w:left="-141.73228346456688" w:firstLine="0"/>
+              <w:jc w:val="center"/>
               <w:rPr>
                 <w:rFonts w:ascii="Times New Roman" w:cs="Times New Roman" w:eastAsia="Times New Roman" w:hAnsi="Times New Roman"/>
                 <w:sz w:val="24"/>
@@ -1255,6 +1268,7 @@
               <w:widowControl w:val="0"/>
               <w:spacing w:after="0" w:before="0" w:line="240" w:lineRule="auto"/>
               <w:ind w:firstLine="0"/>
+              <w:jc w:val="center"/>
               <w:rPr>
                 <w:rFonts w:ascii="Times New Roman" w:cs="Times New Roman" w:eastAsia="Times New Roman" w:hAnsi="Times New Roman"/>
                 <w:sz w:val="24"/>
@@ -1284,6 +1298,7 @@
               <w:widowControl w:val="0"/>
               <w:spacing w:after="0" w:before="0" w:line="240" w:lineRule="auto"/>
               <w:ind w:left="0" w:firstLine="0"/>
+              <w:jc w:val="center"/>
               <w:rPr>
                 <w:rFonts w:ascii="Times New Roman" w:cs="Times New Roman" w:eastAsia="Times New Roman" w:hAnsi="Times New Roman"/>
                 <w:sz w:val="24"/>
@@ -1313,6 +1328,7 @@
               <w:widowControl w:val="0"/>
               <w:spacing w:after="0" w:before="0" w:line="240" w:lineRule="auto"/>
               <w:ind w:left="0" w:firstLine="0"/>
+              <w:jc w:val="center"/>
               <w:rPr>
                 <w:rFonts w:ascii="Times New Roman" w:cs="Times New Roman" w:eastAsia="Times New Roman" w:hAnsi="Times New Roman"/>
                 <w:sz w:val="24"/>

</xml_diff>